<commit_message>
Started main.py and setup.py
</commit_message>
<xml_diff>
--- a/Report.docx
+++ b/Report.docx
@@ -917,15 +917,29 @@
     </w:p>
     <w:p>
       <w:r>
-        <w:t>Each model will give its predicted user ratings, however, the genre will be the average for all genres given as there are multiple for each film. Then, the average of each of these user ratings will be finally given as the predicted user rating.</w:t>
-      </w:r>
-    </w:p>
-    <w:p>
+        <w:t>Each model will give its predicted user ratings</w:t>
+      </w:r>
+      <w:r>
+        <w:t>.</w:t>
+      </w:r>
+      <w:r>
+        <w:t xml:space="preserve"> Then, the average of each of these user ratings will be finally given as the predicted user rating</w:t>
+      </w:r>
+      <w:r>
+        <w:t xml:space="preserve"> for the new movie</w:t>
+      </w:r>
+      <w:r>
+        <w:t>.</w:t>
+      </w:r>
+      <w:r>
+        <w:t xml:space="preserve"> </w:t>
+      </w:r>
       <w:r>
         <w:t>After this, graphs will be created using another Python library known as matplotlib in order to show how the models came to the predicted user rating.</w:t>
       </w:r>
-    </w:p>
-    <w:p>
+      <w:r>
+        <w:t xml:space="preserve"> </w:t>
+      </w:r>
       <w:r>
         <w:t>After the models have been created, a website will be created to allow the inputting of movie information and the prediction of the potential user rating.</w:t>
       </w:r>

</xml_diff>